<commit_message>
!F update Resume 03.07.2024
</commit_message>
<xml_diff>
--- a/Resume Alex Kostyunin.docx
+++ b/Resume Alex Kostyunin.docx
@@ -766,197 +766,27 @@
         <w:tblLook w:val="0000" w:firstRow="0" w:lastRow="0" w:firstColumn="0" w:lastColumn="0" w:noHBand="0" w:noVBand="0"/>
       </w:tblPr>
       <w:tblGrid>
-        <w:gridCol w:w="3817"/>
-        <w:gridCol w:w="7089"/>
+        <w:gridCol w:w="10906"/>
       </w:tblGrid>
       <w:tr>
+        <w:trPr>
+          <w:trHeight w:val="191"/>
+        </w:trPr>
         <w:tc>
           <w:tcPr>
-            <w:tcW w:w="1750" w:type="pct"/>
-          </w:tcPr>
-          <w:p>
-            <w:pPr>
-              <w:spacing w:line="312" w:lineRule="auto"/>
-              <w:rPr>
-                <w:rFonts w:ascii="Calibri" w:hAnsi="Calibri" w:cs="Calibri"/>
-                <w:color w:val="000000" w:themeColor="text1"/>
-              </w:rPr>
-            </w:pPr>
-            <w:r>
-              <w:rPr>
-                <w:rFonts w:ascii="Calibri" w:eastAsia="Calibri" w:hAnsi="Calibri" w:cs="Calibri"/>
-                <w:b/>
-                <w:bCs/>
-                <w:caps/>
-                <w:color w:val="000000" w:themeColor="text1"/>
-                <w:sz w:val="24"/>
-                <w:szCs w:val="24"/>
-              </w:rPr>
-              <w:lastRenderedPageBreak/>
-              <w:t>DESIRED SALARY</w:t>
-            </w:r>
-          </w:p>
-        </w:tc>
-        <w:tc>
-          <w:tcPr>
-            <w:tcW w:w="3250" w:type="pct"/>
-          </w:tcPr>
-          <w:p>
-            <w:pPr>
-              <w:rPr>
-                <w:rFonts w:ascii="Calibri" w:hAnsi="Calibri" w:cs="Calibri"/>
-                <w:color w:val="000000" w:themeColor="text1"/>
-                <w:sz w:val="28"/>
-                <w:szCs w:val="28"/>
-              </w:rPr>
-            </w:pPr>
-            <w:r>
-              <w:rPr>
-                <w:rFonts w:ascii="Calibri" w:eastAsia="Calibri" w:hAnsi="Calibri" w:cs="Calibri"/>
-                <w:color w:val="000000" w:themeColor="text1"/>
-                <w:sz w:val="28"/>
-                <w:szCs w:val="28"/>
-                <w:lang w:val="en-US"/>
-              </w:rPr>
-              <w:t>100 000</w:t>
-            </w:r>
-            <w:r>
-              <w:rPr>
-                <w:rFonts w:ascii="Calibri" w:eastAsia="Calibri" w:hAnsi="Calibri" w:cs="Calibri"/>
-                <w:color w:val="000000" w:themeColor="text1"/>
-                <w:sz w:val="28"/>
-                <w:szCs w:val="28"/>
-              </w:rPr>
-              <w:t xml:space="preserve"> </w:t>
-            </w:r>
-            <w:r>
-              <w:rPr>
-                <w:rFonts w:ascii="Calibri" w:eastAsia="Calibri" w:hAnsi="Calibri" w:cs="Calibri"/>
-                <w:color w:val="000000" w:themeColor="text1"/>
-                <w:sz w:val="28"/>
-                <w:szCs w:val="28"/>
-                <w:lang w:val="en-US"/>
-              </w:rPr>
-              <w:t>RUB</w:t>
-            </w:r>
-          </w:p>
-        </w:tc>
-      </w:tr>
-      <w:tr>
-        <w:tc>
-          <w:tcPr>
-            <w:tcW w:w="1750" w:type="pct"/>
+            <w:tcW w:w="5000" w:type="pct"/>
           </w:tcPr>
           <w:p>
             <w:pPr>
               <w:spacing w:line="360" w:lineRule="auto"/>
-              <w:jc w:val="both"/>
-              <w:rPr>
-                <w:rFonts w:ascii="Calibri" w:hAnsi="Calibri" w:cs="Calibri"/>
-                <w:color w:val="000000" w:themeColor="text1"/>
+              <w:rPr>
+                <w:rFonts w:ascii="Calibri" w:hAnsi="Calibri" w:cs="Calibri"/>
+                <w:color w:val="000000" w:themeColor="text1"/>
+                <w:sz w:val="2"/>
+                <w:szCs w:val="28"/>
+                <w:lang w:val="en-US"/>
               </w:rPr>
             </w:pPr>
-            <w:r>
-              <w:rPr>
-                <w:rFonts w:ascii="Calibri" w:eastAsia="Calibri" w:hAnsi="Calibri" w:cs="Calibri"/>
-                <w:b/>
-                <w:bCs/>
-                <w:caps/>
-                <w:color w:val="000000" w:themeColor="text1"/>
-                <w:sz w:val="24"/>
-                <w:szCs w:val="24"/>
-              </w:rPr>
-              <w:t>WORK SCHEDULE</w:t>
-            </w:r>
-          </w:p>
-        </w:tc>
-        <w:tc>
-          <w:tcPr>
-            <w:tcW w:w="3250" w:type="pct"/>
-          </w:tcPr>
-          <w:p>
-            <w:pPr>
-              <w:spacing w:line="360" w:lineRule="auto"/>
-              <w:rPr>
-                <w:rFonts w:ascii="Calibri" w:hAnsi="Calibri" w:cs="Calibri"/>
-                <w:color w:val="000000" w:themeColor="text1"/>
-                <w:sz w:val="28"/>
-                <w:szCs w:val="28"/>
-                <w:lang w:val="en-US"/>
-              </w:rPr>
-            </w:pPr>
-            <w:proofErr w:type="spellStart"/>
-            <w:r>
-              <w:rPr>
-                <w:rFonts w:ascii="Calibri" w:eastAsia="Calibri" w:hAnsi="Calibri" w:cs="Calibri"/>
-                <w:color w:val="000000" w:themeColor="text1"/>
-                <w:sz w:val="28"/>
-                <w:szCs w:val="28"/>
-              </w:rPr>
-              <w:t>Full</w:t>
-            </w:r>
-            <w:proofErr w:type="spellEnd"/>
-            <w:r>
-              <w:rPr>
-                <w:rFonts w:ascii="Calibri" w:eastAsia="Calibri" w:hAnsi="Calibri" w:cs="Calibri"/>
-                <w:color w:val="000000" w:themeColor="text1"/>
-                <w:sz w:val="28"/>
-                <w:szCs w:val="28"/>
-              </w:rPr>
-              <w:t xml:space="preserve"> </w:t>
-            </w:r>
-            <w:proofErr w:type="spellStart"/>
-            <w:r>
-              <w:rPr>
-                <w:rFonts w:ascii="Calibri" w:eastAsia="Calibri" w:hAnsi="Calibri" w:cs="Calibri"/>
-                <w:color w:val="000000" w:themeColor="text1"/>
-                <w:sz w:val="28"/>
-                <w:szCs w:val="28"/>
-              </w:rPr>
-              <w:t>day</w:t>
-            </w:r>
-            <w:proofErr w:type="spellEnd"/>
-            <w:r>
-              <w:rPr>
-                <w:rFonts w:ascii="Calibri" w:eastAsia="Calibri" w:hAnsi="Calibri" w:cs="Calibri"/>
-                <w:color w:val="000000" w:themeColor="text1"/>
-                <w:sz w:val="28"/>
-                <w:szCs w:val="28"/>
-                <w:lang w:val="en-US"/>
-              </w:rPr>
-              <w:t xml:space="preserve">, </w:t>
-            </w:r>
-            <w:proofErr w:type="spellStart"/>
-            <w:r>
-              <w:rPr>
-                <w:rFonts w:ascii="Calibri" w:eastAsia="Calibri" w:hAnsi="Calibri" w:cs="Calibri"/>
-                <w:color w:val="000000" w:themeColor="text1"/>
-                <w:sz w:val="28"/>
-                <w:szCs w:val="28"/>
-              </w:rPr>
-              <w:t>Remote</w:t>
-            </w:r>
-            <w:proofErr w:type="spellEnd"/>
-            <w:r>
-              <w:rPr>
-                <w:rFonts w:ascii="Calibri" w:eastAsia="Calibri" w:hAnsi="Calibri" w:cs="Calibri"/>
-                <w:color w:val="000000" w:themeColor="text1"/>
-                <w:sz w:val="28"/>
-                <w:szCs w:val="28"/>
-              </w:rPr>
-              <w:t xml:space="preserve"> </w:t>
-            </w:r>
-            <w:proofErr w:type="spellStart"/>
-            <w:r>
-              <w:rPr>
-                <w:rFonts w:ascii="Calibri" w:eastAsia="Calibri" w:hAnsi="Calibri" w:cs="Calibri"/>
-                <w:color w:val="000000" w:themeColor="text1"/>
-                <w:sz w:val="28"/>
-                <w:szCs w:val="28"/>
-              </w:rPr>
-              <w:t>work</w:t>
-            </w:r>
-            <w:proofErr w:type="spellEnd"/>
           </w:p>
         </w:tc>
       </w:tr>
@@ -966,6 +796,7 @@
         <w:rPr>
           <w:rFonts w:ascii="Calibri" w:hAnsi="Calibri" w:cs="Calibri"/>
           <w:color w:val="000000" w:themeColor="text1"/>
+          <w:lang w:val="en-US"/>
         </w:rPr>
         <w:sectPr>
           <w:type w:val="continuous"/>
@@ -975,8 +806,6 @@
           <w:docGrid w:linePitch="360"/>
         </w:sectPr>
       </w:pPr>
-      <w:bookmarkStart w:id="0" w:name="_GoBack"/>
-      <w:bookmarkEnd w:id="0"/>
     </w:p>
     <w:tbl>
       <w:tblPr>
@@ -1020,7 +849,6 @@
                 <w:noProof/>
                 <w:color w:val="000000" w:themeColor="text1"/>
                 <w:sz w:val="28"/>
-                <w:lang w:eastAsia="ru-RU"/>
               </w:rPr>
               <w:lastRenderedPageBreak/>
               <w:drawing>
@@ -1221,7 +1049,6 @@
             <w:r>
               <w:rPr>
                 <w:noProof/>
-                <w:lang w:eastAsia="ru-RU"/>
               </w:rPr>
               <w:drawing>
                 <wp:inline distT="0" distB="0" distL="0" distR="0" wp14:anchorId="4D143547" wp14:editId="4F14248A">
@@ -1295,7 +1122,6 @@
             <w:r>
               <w:rPr>
                 <w:noProof/>
-                <w:lang w:eastAsia="ru-RU"/>
               </w:rPr>
               <w:drawing>
                 <wp:inline distT="0" distB="0" distL="0" distR="0" wp14:anchorId="0BC0E2BD" wp14:editId="52CAACAE">
@@ -1372,7 +1198,6 @@
             <w:r>
               <w:rPr>
                 <w:noProof/>
-                <w:lang w:eastAsia="ru-RU"/>
               </w:rPr>
               <w:drawing>
                 <wp:inline distT="0" distB="0" distL="0" distR="0" wp14:anchorId="2F353E3F" wp14:editId="444F744A">
@@ -1446,7 +1271,6 @@
             <w:r>
               <w:rPr>
                 <w:noProof/>
-                <w:lang w:eastAsia="ru-RU"/>
               </w:rPr>
               <w:drawing>
                 <wp:inline distT="0" distB="0" distL="0" distR="0" wp14:anchorId="7E3CB376" wp14:editId="372D15FF">
@@ -2286,6 +2110,7 @@
           <w:rFonts w:ascii="Calibri" w:hAnsi="Calibri" w:cs="Calibri"/>
           <w:color w:val="000000" w:themeColor="text1"/>
           <w:sz w:val="24"/>
+          <w:lang w:val="en-US"/>
         </w:rPr>
       </w:pPr>
     </w:p>
@@ -2296,6 +2121,7 @@
           <w:rFonts w:ascii="Calibri" w:hAnsi="Calibri" w:cs="Calibri"/>
           <w:color w:val="000000" w:themeColor="text1"/>
           <w:sz w:val="24"/>
+          <w:lang w:val="en-US"/>
         </w:rPr>
       </w:pPr>
     </w:p>
@@ -2306,6 +2132,7 @@
           <w:rFonts w:ascii="Calibri" w:hAnsi="Calibri" w:cs="Calibri"/>
           <w:color w:val="000000" w:themeColor="text1"/>
           <w:sz w:val="24"/>
+          <w:lang w:val="en-US"/>
         </w:rPr>
       </w:pPr>
     </w:p>
@@ -2316,6 +2143,18 @@
           <w:rFonts w:ascii="Calibri" w:hAnsi="Calibri" w:cs="Calibri"/>
           <w:color w:val="000000" w:themeColor="text1"/>
           <w:sz w:val="24"/>
+          <w:lang w:val="en-US"/>
+        </w:rPr>
+      </w:pPr>
+    </w:p>
+    <w:p>
+      <w:pPr>
+        <w:spacing w:after="240" w:line="276" w:lineRule="auto"/>
+        <w:rPr>
+          <w:rFonts w:ascii="Calibri" w:hAnsi="Calibri" w:cs="Calibri"/>
+          <w:color w:val="000000" w:themeColor="text1"/>
+          <w:sz w:val="24"/>
+          <w:lang w:val="en-US"/>
         </w:rPr>
       </w:pPr>
     </w:p>
@@ -2346,6 +2185,7 @@
             <w:pPr>
               <w:pStyle w:val="1"/>
               <w:spacing w:line="280" w:lineRule="auto"/>
+              <w:outlineLvl w:val="0"/>
               <w:rPr>
                 <w:rFonts w:ascii="Calibri" w:hAnsi="Calibri" w:cs="Calibri"/>
                 <w:b/>
@@ -2354,10 +2194,11 @@
                 <w:lang w:val="en-US"/>
               </w:rPr>
             </w:pPr>
+            <w:bookmarkStart w:id="0" w:name="_GoBack"/>
+            <w:bookmarkEnd w:id="0"/>
             <w:r>
               <w:rPr>
                 <w:noProof/>
-                <w:lang w:eastAsia="ru-RU"/>
               </w:rPr>
               <w:lastRenderedPageBreak/>
               <w:drawing>
@@ -2649,6 +2490,51 @@
               </w:rPr>
               <w:t>solution</w:t>
             </w:r>
+            <w:r>
+              <w:rPr>
+                <w:rFonts w:ascii="Calibri" w:hAnsi="Calibri" w:cs="Calibri"/>
+                <w:lang w:val="en-US"/>
+              </w:rPr>
+              <w:t>.</w:t>
+            </w:r>
+          </w:p>
+          <w:p>
+            <w:pPr>
+              <w:widowControl w:val="0"/>
+              <w:tabs>
+                <w:tab w:val="left" w:pos="639"/>
+                <w:tab w:val="left" w:pos="640"/>
+              </w:tabs>
+              <w:autoSpaceDE w:val="0"/>
+              <w:autoSpaceDN w:val="0"/>
+              <w:spacing w:before="133"/>
+              <w:ind w:left="360"/>
+              <w:rPr>
+                <w:rFonts w:ascii="Calibri" w:hAnsi="Calibri" w:cs="Calibri"/>
+                <w:lang w:val="en-US"/>
+              </w:rPr>
+            </w:pPr>
+            <w:r>
+              <w:rPr>
+                <w:rFonts w:ascii="Calibri" w:hAnsi="Calibri" w:cs="Calibri"/>
+                <w:lang w:val="en-US"/>
+              </w:rPr>
+              <w:t xml:space="preserve">      </w:t>
+            </w:r>
+            <w:r>
+              <w:rPr>
+                <w:rFonts w:ascii="Calibri" w:hAnsi="Calibri" w:cs="Calibri"/>
+                <w:lang w:val="en-US"/>
+              </w:rPr>
+              <w:t xml:space="preserve">1.1 </w:t>
+            </w:r>
+            <w:r>
+              <w:rPr>
+                <w:rFonts w:ascii="Calibri" w:hAnsi="Calibri" w:cs="Calibri"/>
+                <w:lang w:val="en-US"/>
+              </w:rPr>
+              <w:t>Job System Unity</w:t>
+            </w:r>
           </w:p>
           <w:p>
             <w:pPr>
@@ -3139,7 +3025,7 @@
                 <w:rFonts w:ascii="Calibri" w:hAnsi="Calibri" w:cs="Calibri"/>
                 <w:lang w:val="en-US"/>
               </w:rPr>
-              <w:t>one.</w:t>
+              <w:t>one</w:t>
             </w:r>
           </w:p>
           <w:p>
@@ -3228,6 +3114,42 @@
                 <w:lang w:val="en-US"/>
               </w:rPr>
               <w:t xml:space="preserve"> keys</w:t>
+            </w:r>
+          </w:p>
+          <w:p>
+            <w:pPr>
+              <w:pStyle w:val="a4"/>
+              <w:widowControl w:val="0"/>
+              <w:numPr>
+                <w:ilvl w:val="0"/>
+                <w:numId w:val="7"/>
+              </w:numPr>
+              <w:tabs>
+                <w:tab w:val="left" w:pos="640"/>
+              </w:tabs>
+              <w:autoSpaceDE w:val="0"/>
+              <w:autoSpaceDN w:val="0"/>
+              <w:spacing w:before="28"/>
+              <w:rPr>
+                <w:rFonts w:ascii="Calibri" w:hAnsi="Calibri" w:cs="Calibri"/>
+                <w:lang w:val="en-US"/>
+              </w:rPr>
+            </w:pPr>
+            <w:proofErr w:type="spellStart"/>
+            <w:r>
+              <w:rPr>
+                <w:rFonts w:ascii="Calibri" w:hAnsi="Calibri" w:cs="Calibri"/>
+                <w:lang w:val="en-US"/>
+              </w:rPr>
+              <w:t>Async</w:t>
+            </w:r>
+            <w:proofErr w:type="spellEnd"/>
+            <w:r>
+              <w:rPr>
+                <w:rFonts w:ascii="Calibri" w:hAnsi="Calibri" w:cs="Calibri"/>
+                <w:lang w:val="en-US"/>
+              </w:rPr>
+              <w:t>/Await Unity</w:t>
             </w:r>
           </w:p>
           <w:p>
@@ -5221,7 +5143,7 @@
   <a:extraClrSchemeLst/>
   <a:extLst>
     <a:ext uri="{05A4C25C-085E-4340-85A3-A5531E510DB2}">
-      <thm15:themeFamily xmlns:thm15="http://schemas.microsoft.com/office/thememl/2012/main" xmlns="" name="Office Theme" id="{62F939B6-93AF-4DB8-9C6B-D6C7DFDC589F}" vid="{4A3C46E8-61CC-4603-A589-7422A47A8E4A}"/>
+      <thm15:themeFamily xmlns="" xmlns:thm15="http://schemas.microsoft.com/office/thememl/2012/main" name="Office Theme" id="{62F939B6-93AF-4DB8-9C6B-D6C7DFDC589F}" vid="{4A3C46E8-61CC-4603-A589-7422A47A8E4A}"/>
     </a:ext>
   </a:extLst>
 </a:theme>
@@ -5232,7 +5154,7 @@
 </file>
 
 <file path=customXml/itemProps1.xml><?xml version="1.0" encoding="utf-8"?>
-<ds:datastoreItem xmlns:ds="http://schemas.openxmlformats.org/officeDocument/2006/customXml" ds:itemID="{5FDC6196-6C45-4F10-B2E6-B874E909CFD3}">
+<ds:datastoreItem xmlns:ds="http://schemas.openxmlformats.org/officeDocument/2006/customXml" ds:itemID="{7001B85C-7A99-4A42-BCD1-FA60319DC292}">
   <ds:schemaRefs>
     <ds:schemaRef ds:uri="http://schemas.openxmlformats.org/officeDocument/2006/bibliography"/>
   </ds:schemaRefs>

</xml_diff>